<commit_message>
ADD branches/Q.Thang/Database Terminology for OSVDB.docx add new file MODIFY branches/Tan/Vulnerability Info,Server Info,ServerData.docx add one comment
</commit_message>
<xml_diff>
--- a/Vulnerability Info,Server Info,ServerData.docx
+++ b/Vulnerability Info,Server Info,ServerData.docx
@@ -1046,6 +1046,7 @@
         <w:tab/>
       </w:r>
       <w:proofErr w:type="spellStart"/>
+      <w:proofErr w:type="gramStart"/>
       <w:r>
         <w:rPr>
           <w:rFonts w:ascii="Calibri" w:hAnsi="Calibri" w:cs="Calibri"/>
@@ -1345,8 +1346,8 @@
         </w:rPr>
         <w:t xml:space="preserve"> </w:t>
       </w:r>
-      <w:proofErr w:type="spellStart"/>
-      <w:proofErr w:type="gramStart"/>
+      <w:commentRangeStart w:id="0"/>
+      <w:proofErr w:type="spellStart"/>
       <w:r>
         <w:rPr>
           <w:rFonts w:ascii="Calibri" w:hAnsi="Calibri" w:cs="Calibri"/>
@@ -1356,7 +1357,14 @@
         </w:rPr>
         <w:t>này</w:t>
       </w:r>
-      <w:proofErr w:type="spellEnd"/>
+      <w:commentRangeEnd w:id="0"/>
+      <w:proofErr w:type="spellEnd"/>
+      <w:r>
+        <w:rPr>
+          <w:rStyle w:val="CommentReference"/>
+        </w:rPr>
+        <w:commentReference w:id="0"/>
+      </w:r>
       <w:r>
         <w:rPr>
           <w:rFonts w:ascii="Calibri" w:hAnsi="Calibri" w:cs="Calibri"/>
@@ -1398,7 +1406,7 @@
                     </pic:cNvPicPr>
                   </pic:nvPicPr>
                   <pic:blipFill>
-                    <a:blip r:embed="rId4"/>
+                    <a:blip r:embed="rId5"/>
                     <a:srcRect/>
                     <a:stretch>
                       <a:fillRect/>
@@ -3107,6 +3115,181 @@
     </w:sectPr>
   </w:body>
 </w:document>
+</file>
+
+<file path=word/comments.xml><?xml version="1.0" encoding="utf-8"?>
+<w:comments xmlns:ve="http://schemas.openxmlformats.org/markup-compatibility/2006" xmlns:o="urn:schemas-microsoft-com:office:office" xmlns:r="http://schemas.openxmlformats.org/officeDocument/2006/relationships" xmlns:m="http://schemas.openxmlformats.org/officeDocument/2006/math" xmlns:v="urn:schemas-microsoft-com:vml" xmlns:wp="http://schemas.openxmlformats.org/drawingml/2006/wordprocessingDrawing" xmlns:w10="urn:schemas-microsoft-com:office:word" xmlns:w="http://schemas.openxmlformats.org/wordprocessingml/2006/main" xmlns:wne="http://schemas.microsoft.com/office/word/2006/wordml">
+  <w:comment w:id="0" w:author="Thang Le" w:date="2010-12-08T22:37:00Z" w:initials="TL">
+    <w:p>
+      <w:pPr>
+        <w:pStyle w:val="CommentText"/>
+      </w:pPr>
+      <w:r>
+        <w:rPr>
+          <w:rStyle w:val="CommentReference"/>
+        </w:rPr>
+        <w:annotationRef/>
+      </w:r>
+      <w:proofErr w:type="spellStart"/>
+      <w:r>
+        <w:t>Phần</w:t>
+      </w:r>
+      <w:proofErr w:type="spellEnd"/>
+      <w:r>
+        <w:t xml:space="preserve"> </w:t>
+      </w:r>
+      <w:proofErr w:type="spellStart"/>
+      <w:r>
+        <w:t>này</w:t>
+      </w:r>
+      <w:proofErr w:type="spellEnd"/>
+      <w:r>
+        <w:t xml:space="preserve"> </w:t>
+      </w:r>
+      <w:proofErr w:type="spellStart"/>
+      <w:r>
+        <w:t>có</w:t>
+      </w:r>
+      <w:proofErr w:type="spellEnd"/>
+      <w:r>
+        <w:t xml:space="preserve"> </w:t>
+      </w:r>
+      <w:proofErr w:type="spellStart"/>
+      <w:r>
+        <w:t>ai</w:t>
+      </w:r>
+      <w:proofErr w:type="spellEnd"/>
+      <w:r>
+        <w:t xml:space="preserve"> </w:t>
+      </w:r>
+      <w:proofErr w:type="spellStart"/>
+      <w:r>
+        <w:t>đọc</w:t>
+      </w:r>
+      <w:proofErr w:type="spellEnd"/>
+      <w:r>
+        <w:t xml:space="preserve"> </w:t>
+      </w:r>
+      <w:proofErr w:type="spellStart"/>
+      <w:r>
+        <w:t>rùi</w:t>
+      </w:r>
+      <w:proofErr w:type="spellEnd"/>
+      <w:r>
+        <w:t xml:space="preserve"> </w:t>
+      </w:r>
+      <w:proofErr w:type="spellStart"/>
+      <w:r>
+        <w:t>thì</w:t>
+      </w:r>
+      <w:proofErr w:type="spellEnd"/>
+      <w:r>
+        <w:t xml:space="preserve"> </w:t>
+      </w:r>
+      <w:proofErr w:type="spellStart"/>
+      <w:r>
+        <w:t>chuyển</w:t>
+      </w:r>
+      <w:proofErr w:type="spellEnd"/>
+      <w:r>
+        <w:t xml:space="preserve"> </w:t>
+      </w:r>
+      <w:proofErr w:type="spellStart"/>
+      <w:r>
+        <w:t>cái</w:t>
+      </w:r>
+      <w:proofErr w:type="spellEnd"/>
+      <w:r>
+        <w:t xml:space="preserve"> </w:t>
+      </w:r>
+      <w:proofErr w:type="spellStart"/>
+      <w:r>
+        <w:t>hình</w:t>
+      </w:r>
+      <w:proofErr w:type="spellEnd"/>
+      <w:r>
+        <w:t xml:space="preserve"> OSVDB </w:t>
+      </w:r>
+      <w:proofErr w:type="spellStart"/>
+      <w:r>
+        <w:t>này</w:t>
+      </w:r>
+      <w:proofErr w:type="spellEnd"/>
+      <w:r>
+        <w:t xml:space="preserve"> qua </w:t>
+      </w:r>
+      <w:proofErr w:type="spellStart"/>
+      <w:r>
+        <w:t>dạng</w:t>
+      </w:r>
+      <w:proofErr w:type="spellEnd"/>
+      <w:r>
+        <w:t xml:space="preserve"> ERD </w:t>
+      </w:r>
+      <w:proofErr w:type="spellStart"/>
+      <w:r>
+        <w:t>được</w:t>
+      </w:r>
+      <w:proofErr w:type="spellEnd"/>
+      <w:r>
+        <w:t xml:space="preserve"> </w:t>
+      </w:r>
+      <w:proofErr w:type="spellStart"/>
+      <w:proofErr w:type="gramStart"/>
+      <w:r>
+        <w:t>không</w:t>
+      </w:r>
+      <w:proofErr w:type="spellEnd"/>
+      <w:r>
+        <w:t xml:space="preserve"> .</w:t>
+      </w:r>
+      <w:proofErr w:type="gramEnd"/>
+      <w:r>
+        <w:t xml:space="preserve"> </w:t>
+      </w:r>
+      <w:proofErr w:type="spellStart"/>
+      <w:r>
+        <w:t>Cái</w:t>
+      </w:r>
+      <w:proofErr w:type="spellEnd"/>
+      <w:r>
+        <w:t xml:space="preserve"> </w:t>
+      </w:r>
+      <w:proofErr w:type="spellStart"/>
+      <w:r>
+        <w:t>bảng</w:t>
+      </w:r>
+      <w:proofErr w:type="spellEnd"/>
+      <w:r>
+        <w:t xml:space="preserve"> </w:t>
+      </w:r>
+      <w:proofErr w:type="spellStart"/>
+      <w:r>
+        <w:t>này</w:t>
+      </w:r>
+      <w:proofErr w:type="spellEnd"/>
+      <w:r>
+        <w:t xml:space="preserve"> </w:t>
+      </w:r>
+      <w:proofErr w:type="spellStart"/>
+      <w:r>
+        <w:t>khó</w:t>
+      </w:r>
+      <w:proofErr w:type="spellEnd"/>
+      <w:r>
+        <w:t xml:space="preserve"> </w:t>
+      </w:r>
+      <w:proofErr w:type="spellStart"/>
+      <w:r>
+        <w:t>xem</w:t>
+      </w:r>
+      <w:proofErr w:type="spellEnd"/>
+      <w:r>
+        <w:t xml:space="preserve"> quá.</w:t>
+      </w:r>
+    </w:p>
+  </w:comment>
+</w:comments>
 </file>
 
 <file path=word/styles.xml><?xml version="1.0" encoding="utf-8"?>
@@ -3354,6 +3537,72 @@
     <w:rPr>
       <w:color w:val="0000FF"/>
       <w:u w:val="single"/>
+    </w:rPr>
+  </w:style>
+  <w:style w:type="character" w:styleId="CommentReference">
+    <w:name w:val="annotation reference"/>
+    <w:basedOn w:val="DefaultParagraphFont"/>
+    <w:uiPriority w:val="99"/>
+    <w:semiHidden/>
+    <w:unhideWhenUsed/>
+    <w:rsid w:val="001B5C1B"/>
+    <w:rPr>
+      <w:sz w:val="16"/>
+      <w:szCs w:val="16"/>
+    </w:rPr>
+  </w:style>
+  <w:style w:type="paragraph" w:styleId="CommentText">
+    <w:name w:val="annotation text"/>
+    <w:basedOn w:val="Normal"/>
+    <w:link w:val="CommentTextChar"/>
+    <w:uiPriority w:val="99"/>
+    <w:semiHidden/>
+    <w:unhideWhenUsed/>
+    <w:rsid w:val="001B5C1B"/>
+    <w:pPr>
+      <w:spacing w:line="240" w:lineRule="auto"/>
+    </w:pPr>
+    <w:rPr>
+      <w:sz w:val="20"/>
+      <w:szCs w:val="20"/>
+    </w:rPr>
+  </w:style>
+  <w:style w:type="character" w:customStyle="1" w:styleId="CommentTextChar">
+    <w:name w:val="Comment Text Char"/>
+    <w:basedOn w:val="DefaultParagraphFont"/>
+    <w:link w:val="CommentText"/>
+    <w:uiPriority w:val="99"/>
+    <w:semiHidden/>
+    <w:rsid w:val="001B5C1B"/>
+    <w:rPr>
+      <w:sz w:val="20"/>
+      <w:szCs w:val="20"/>
+    </w:rPr>
+  </w:style>
+  <w:style w:type="paragraph" w:styleId="CommentSubject">
+    <w:name w:val="annotation subject"/>
+    <w:basedOn w:val="CommentText"/>
+    <w:next w:val="CommentText"/>
+    <w:link w:val="CommentSubjectChar"/>
+    <w:uiPriority w:val="99"/>
+    <w:semiHidden/>
+    <w:unhideWhenUsed/>
+    <w:rsid w:val="001B5C1B"/>
+    <w:rPr>
+      <w:b/>
+      <w:bCs/>
+    </w:rPr>
+  </w:style>
+  <w:style w:type="character" w:customStyle="1" w:styleId="CommentSubjectChar">
+    <w:name w:val="Comment Subject Char"/>
+    <w:basedOn w:val="CommentTextChar"/>
+    <w:link w:val="CommentSubject"/>
+    <w:uiPriority w:val="99"/>
+    <w:semiHidden/>
+    <w:rsid w:val="001B5C1B"/>
+    <w:rPr>
+      <w:b/>
+      <w:bCs/>
     </w:rPr>
   </w:style>
 </w:styles>

</xml_diff>

<commit_message>
ADD branches/C.Thang/HIDS monitoring.docx HIDS MODIFY branches/Tan/Vulnerability Info,Server Info,ServerData.docx Add questions
</commit_message>
<xml_diff>
--- a/Vulnerability Info,Server Info,ServerData.docx
+++ b/Vulnerability Info,Server Info,ServerData.docx
@@ -1387,6 +1387,7 @@
       <w:r>
         <w:rPr>
           <w:noProof/>
+          <w:lang w:val="vi-VN" w:eastAsia="vi-VN"/>
         </w:rPr>
         <w:drawing>
           <wp:inline distT="0" distB="0" distL="0" distR="0">
@@ -1406,7 +1407,7 @@
                     </pic:cNvPicPr>
                   </pic:nvPicPr>
                   <pic:blipFill>
-                    <a:blip r:embed="rId5"/>
+                    <a:blip r:embed="rId5" cstate="print"/>
                     <a:srcRect/>
                     <a:stretch>
                       <a:fillRect/>
@@ -1464,6 +1465,7 @@
       </w:r>
     </w:p>
     <w:p>
+      <w:commentRangeStart w:id="1"/>
       <w:r>
         <w:lastRenderedPageBreak/>
         <w:tab/>
@@ -1562,15 +1564,7 @@
       </w:r>
       <w:proofErr w:type="spellEnd"/>
       <w:r>
-        <w:t xml:space="preserve"> </w:t>
-      </w:r>
-      <w:proofErr w:type="spellStart"/>
-      <w:r>
-        <w:t>quan</w:t>
-      </w:r>
-      <w:proofErr w:type="spellEnd"/>
-      <w:r>
-        <w:t xml:space="preserve"> </w:t>
+        <w:t xml:space="preserve"> quan </w:t>
       </w:r>
       <w:proofErr w:type="spellStart"/>
       <w:r>
@@ -1618,7 +1612,17 @@
       </w:r>
       <w:proofErr w:type="spellEnd"/>
       <w:r>
-        <w:t xml:space="preserve"> “</w:t>
+        <w:t xml:space="preserve"> </w:t>
+      </w:r>
+      <w:commentRangeEnd w:id="1"/>
+      <w:r>
+        <w:rPr>
+          <w:rStyle w:val="CommentReference"/>
+        </w:rPr>
+        <w:commentReference w:id="1"/>
+      </w:r>
+      <w:r>
+        <w:t>“</w:t>
       </w:r>
       <w:proofErr w:type="spellStart"/>
       <w:r>
@@ -2202,15 +2206,7 @@
       </w:r>
       <w:proofErr w:type="spellEnd"/>
       <w:r>
-        <w:t xml:space="preserve"> </w:t>
-      </w:r>
-      <w:proofErr w:type="spellStart"/>
-      <w:r>
-        <w:t>quan</w:t>
-      </w:r>
-      <w:proofErr w:type="spellEnd"/>
-      <w:r>
-        <w:t xml:space="preserve"> </w:t>
+        <w:t xml:space="preserve"> quan </w:t>
       </w:r>
       <w:proofErr w:type="spellStart"/>
       <w:r>
@@ -3285,8 +3281,194 @@
       </w:r>
       <w:proofErr w:type="spellEnd"/>
       <w:r>
-        <w:t xml:space="preserve"> quá.</w:t>
-      </w:r>
+        <w:t xml:space="preserve"> </w:t>
+      </w:r>
+      <w:proofErr w:type="spellStart"/>
+      <w:r>
+        <w:t>quá</w:t>
+      </w:r>
+      <w:proofErr w:type="spellEnd"/>
+      <w:r>
+        <w:t>.</w:t>
+      </w:r>
+    </w:p>
+  </w:comment>
+  <w:comment w:id="1" w:author="Vic4ever" w:date="2010-12-09T00:29:00Z" w:initials="V">
+    <w:p>
+      <w:pPr>
+        <w:pStyle w:val="CommentText"/>
+      </w:pPr>
+      <w:r>
+        <w:rPr>
+          <w:rStyle w:val="CommentReference"/>
+        </w:rPr>
+        <w:annotationRef/>
+      </w:r>
+      <w:proofErr w:type="spellStart"/>
+      <w:r>
+        <w:t>Tui</w:t>
+      </w:r>
+      <w:proofErr w:type="spellEnd"/>
+      <w:r>
+        <w:t xml:space="preserve"> </w:t>
+      </w:r>
+      <w:proofErr w:type="spellStart"/>
+      <w:r>
+        <w:t>nghĩ</w:t>
+      </w:r>
+      <w:proofErr w:type="spellEnd"/>
+      <w:r>
+        <w:t xml:space="preserve"> </w:t>
+      </w:r>
+      <w:proofErr w:type="spellStart"/>
+      <w:r>
+        <w:t>nội</w:t>
+      </w:r>
+      <w:proofErr w:type="spellEnd"/>
+      <w:r>
+        <w:t xml:space="preserve"> dung </w:t>
+      </w:r>
+      <w:proofErr w:type="spellStart"/>
+      <w:r>
+        <w:t>của</w:t>
+      </w:r>
+      <w:proofErr w:type="spellEnd"/>
+      <w:r>
+        <w:t xml:space="preserve"> </w:t>
+      </w:r>
+      <w:proofErr w:type="spellStart"/>
+      <w:r>
+        <w:t>dòng</w:t>
+      </w:r>
+      <w:proofErr w:type="spellEnd"/>
+      <w:r>
+        <w:t xml:space="preserve"> </w:t>
+      </w:r>
+      <w:proofErr w:type="spellStart"/>
+      <w:r>
+        <w:t>vẫn</w:t>
+      </w:r>
+      <w:proofErr w:type="spellEnd"/>
+      <w:r>
+        <w:t xml:space="preserve"> </w:t>
+      </w:r>
+      <w:proofErr w:type="spellStart"/>
+      <w:r>
+        <w:t>tương</w:t>
+      </w:r>
+      <w:proofErr w:type="spellEnd"/>
+      <w:r>
+        <w:t xml:space="preserve"> </w:t>
+      </w:r>
+      <w:proofErr w:type="spellStart"/>
+      <w:r>
+        <w:t>tự</w:t>
+      </w:r>
+      <w:proofErr w:type="spellEnd"/>
+      <w:r>
+        <w:t xml:space="preserve"> </w:t>
+      </w:r>
+      <w:proofErr w:type="spellStart"/>
+      <w:r>
+        <w:t>như</w:t>
+      </w:r>
+      <w:proofErr w:type="spellEnd"/>
+      <w:r>
+        <w:t xml:space="preserve"> </w:t>
+      </w:r>
+      <w:proofErr w:type="spellStart"/>
+      <w:r>
+        <w:t>dòng</w:t>
+      </w:r>
+      <w:proofErr w:type="spellEnd"/>
+      <w:r>
+        <w:t xml:space="preserve"> </w:t>
+      </w:r>
+      <w:proofErr w:type="spellStart"/>
+      <w:r>
+        <w:t>từ</w:t>
+      </w:r>
+      <w:proofErr w:type="spellEnd"/>
+      <w:r>
+        <w:t xml:space="preserve"> Process 5 -&gt; D2. </w:t>
+      </w:r>
+      <w:proofErr w:type="spellStart"/>
+      <w:r>
+        <w:t>Nếu</w:t>
+      </w:r>
+      <w:proofErr w:type="spellEnd"/>
+      <w:r>
+        <w:t xml:space="preserve"> </w:t>
+      </w:r>
+      <w:proofErr w:type="spellStart"/>
+      <w:r>
+        <w:t>lấy</w:t>
+      </w:r>
+      <w:proofErr w:type="spellEnd"/>
+      <w:r>
+        <w:t xml:space="preserve"> </w:t>
+      </w:r>
+      <w:proofErr w:type="spellStart"/>
+      <w:r>
+        <w:t>hoặc</w:t>
+      </w:r>
+      <w:proofErr w:type="spellEnd"/>
+      <w:r>
+        <w:t xml:space="preserve"> </w:t>
+      </w:r>
+      <w:proofErr w:type="spellStart"/>
+      <w:r>
+        <w:t>bỏ</w:t>
+      </w:r>
+      <w:proofErr w:type="spellEnd"/>
+      <w:r>
+        <w:t xml:space="preserve"> </w:t>
+      </w:r>
+      <w:proofErr w:type="spellStart"/>
+      <w:r>
+        <w:t>thông</w:t>
+      </w:r>
+      <w:proofErr w:type="spellEnd"/>
+      <w:r>
+        <w:t xml:space="preserve"> tin </w:t>
+      </w:r>
+      <w:proofErr w:type="spellStart"/>
+      <w:r>
+        <w:t>gì</w:t>
+      </w:r>
+      <w:proofErr w:type="spellEnd"/>
+      <w:r>
+        <w:t xml:space="preserve"> </w:t>
+      </w:r>
+      <w:proofErr w:type="spellStart"/>
+      <w:r>
+        <w:t>thì</w:t>
+      </w:r>
+      <w:proofErr w:type="spellEnd"/>
+      <w:r>
+        <w:t xml:space="preserve"> process 6 </w:t>
+      </w:r>
+      <w:proofErr w:type="spellStart"/>
+      <w:r>
+        <w:t>sẽ</w:t>
+      </w:r>
+      <w:proofErr w:type="spellEnd"/>
+      <w:r>
+        <w:t xml:space="preserve"> </w:t>
+      </w:r>
+      <w:proofErr w:type="spellStart"/>
+      <w:r>
+        <w:t>xử</w:t>
+      </w:r>
+      <w:proofErr w:type="spellEnd"/>
+      <w:r>
+        <w:t xml:space="preserve"> </w:t>
+      </w:r>
+      <w:proofErr w:type="spellStart"/>
+      <w:r>
+        <w:t>lí</w:t>
+      </w:r>
+      <w:proofErr w:type="spellEnd"/>
     </w:p>
   </w:comment>
 </w:comments>

</xml_diff>